<commit_message>
Adding note about failure to compile more than once, requiring a restart of the Arduino software to allow successful compilation and upload.
</commit_message>
<xml_diff>
--- a/Getting_the_force_meter_running.docx
+++ b/Getting_the_force_meter_running.docx
@@ -710,44 +710,60 @@
         </w:rPr>
         <w:br w:type="page"/>
       </w:r>
+    </w:p>
+    <w:p>
+      <w:pPr>
+        <w:rPr>
+          <w:b/>
+        </w:rPr>
+      </w:pPr>
+      <w:r>
+        <w:rPr>
+          <w:b/>
+        </w:rPr>
+        <w:lastRenderedPageBreak/>
+        <w:t>Note: Arduino software v1.6.8 (and 1.6.6, 1.6.7) appear to have introduced a bug where you can only compile or upload a program once for the Due, after which you may get an error similar to the following:</w:t>
+      </w:r>
+    </w:p>
+    <w:p>
+      <w:pPr>
+        <w:pStyle w:val="Console"/>
+        <w:rPr>
+          <w:color w:val="ED7D31" w:themeColor="accent2"/>
+        </w:rPr>
+      </w:pPr>
+      <w:proofErr w:type="spellStart"/>
+      <w:r>
+        <w:rPr>
+          <w:color w:val="ED7D31" w:themeColor="accent2"/>
+        </w:rPr>
+        <w:t>GetFileAttributesEx</w:t>
+      </w:r>
+      <w:proofErr w:type="spellEnd"/>
+      <w:r>
+        <w:rPr>
+          <w:color w:val="ED7D31" w:themeColor="accent2"/>
+        </w:rPr>
+        <w:t xml:space="preserve"> D:\Arduino\libraries\SdFat/SdInfo.h D:\Arduino\libraries\SdFat/SdSpi.h: The filename, directory name, or volume label syntax is incorrect.</w:t>
+      </w:r>
+    </w:p>
+    <w:p>
+      <w:pPr>
+        <w:pStyle w:val="Console"/>
+        <w:rPr>
+          <w:color w:val="ED7D31" w:themeColor="accent2"/>
+        </w:rPr>
+      </w:pPr>
+      <w:r>
+        <w:rPr>
+          <w:color w:val="ED7D31" w:themeColor="accent2"/>
+        </w:rPr>
+        <w:t>Error compiling for board Arduino Due (Programming Port).</w:t>
+      </w:r>
+    </w:p>
+    <w:p>
       <w:bookmarkStart w:id="0" w:name="_GoBack"/>
       <w:bookmarkEnd w:id="0"/>
-    </w:p>
-    <w:p>
-      <w:pPr>
-        <w:rPr>
-          <w:b/>
-        </w:rPr>
-      </w:pPr>
-      <w:r>
-        <w:rPr>
-          <w:b/>
-        </w:rPr>
-        <w:lastRenderedPageBreak/>
-        <w:t>Note: Arduino software v1.6.8 (and 1.6.6, 1.6.7) appear to have introduced a bug where you can only compile or upload a program once for the Due, after which you may get an error similar to the following:</w:t>
-      </w:r>
-    </w:p>
-    <w:p>
-      <w:pPr>
-        <w:rPr>
-          <w:b/>
-        </w:rPr>
-      </w:pPr>
-    </w:p>
-    <w:p>
-      <w:proofErr w:type="spellStart"/>
-      <w:r>
-        <w:t>GetFileAttributesEx</w:t>
-      </w:r>
-      <w:proofErr w:type="spellEnd"/>
-      <w:r>
-        <w:t xml:space="preserve"> D:\Arduino\libraries\SdFat/SdInfo.h D:\Arduino\libraries\SdFat/SdSpi.h: The filename, directory name, or volume label syntax is incorrect.</w:t>
-      </w:r>
-    </w:p>
-    <w:p>
-      <w:r>
-        <w:t>Error compiling for board Arduino Due (Programming Port).</w:t>
-      </w:r>
     </w:p>
     <w:p>
       <w:pPr>
@@ -2386,7 +2402,7 @@
                 <w:bCs/>
                 <w:noProof/>
               </w:rPr>
-              <w:t>4</w:t>
+              <w:t>9</w:t>
             </w:r>
             <w:r>
               <w:rPr>

</xml_diff>